<commit_message>
* fixed minor typo
</commit_message>
<xml_diff>
--- a/M2XLifecycleModellingComparison.docx
+++ b/M2XLifecycleModellingComparison.docx
@@ -1,6 +1,6 @@
 
 <file path=word/document.xml><?xml version="1.0" encoding="utf-8"?>
-<w:document xmlns:o="urn:schemas-microsoft-com:office:office" xmlns:r="http://schemas.openxmlformats.org/officeDocument/2006/relationships" xmlns:v="urn:schemas-microsoft-com:vml" xmlns:w="http://schemas.openxmlformats.org/wordprocessingml/2006/main" xmlns:w10="urn:schemas-microsoft-com:office:word" xmlns:wp="http://schemas.openxmlformats.org/drawingml/2006/wordprocessingDrawing" xmlns:wps="http://schemas.microsoft.com/office/word/2010/wordprocessingShape" xmlns:wpg="http://schemas.microsoft.com/office/word/2010/wordprocessingGroup" xmlns:mc="http://schemas.openxmlformats.org/markup-compatibility/2006" xmlns:wp14="http://schemas.microsoft.com/office/word/2010/wordprocessingDrawing" xmlns:w14="http://schemas.microsoft.com/office/word/2010/wordml" xmlns:w15="http://schemas.microsoft.com/office/word/2012/wordml" mc:Ignorable="w14 wp14 w15">
+<w:document xmlns:o="urn:schemas-microsoft-com:office:office" xmlns:r="http://schemas.openxmlformats.org/officeDocument/2006/relationships" xmlns:v="urn:schemas-microsoft-com:vml" xmlns:w="http://schemas.openxmlformats.org/wordprocessingml/2006/main" xmlns:w10="urn:schemas-microsoft-com:office:word" xmlns:wp="http://schemas.openxmlformats.org/drawingml/2006/wordprocessingDrawing" xmlns:wps="http://schemas.microsoft.com/office/word/2010/wordprocessingShape" xmlns:wpg="http://schemas.microsoft.com/office/word/2010/wordprocessingGroup" xmlns:mc="http://schemas.openxmlformats.org/markup-compatibility/2006" xmlns:wp14="http://schemas.microsoft.com/office/word/2010/wordprocessingDrawing" xmlns:w14="http://schemas.microsoft.com/office/word/2010/wordml" mc:Ignorable="w14 wp14">
   <w:body>
     <w:p>
       <w:pPr>
@@ -26,7 +26,7 @@
       </w:r>
       <w:r>
         <w:drawing>
-          <wp:anchor behindDoc="0" distT="0" distB="0" distL="0" distR="0" simplePos="0" locked="0" layoutInCell="0" allowOverlap="1" relativeHeight="2">
+          <wp:anchor behindDoc="0" distT="0" distB="0" distL="0" distR="0" simplePos="0" locked="0" layoutInCell="1" allowOverlap="1" relativeHeight="2">
             <wp:simplePos x="0" y="0"/>
             <wp:positionH relativeFrom="column">
               <wp:posOffset>-720090</wp:posOffset>
@@ -52,7 +52,7 @@
                   </pic:nvPicPr>
                   <pic:blipFill>
                     <a:blip r:embed="rId2"/>
-                    <a:srcRect l="18836" t="12955" r="19829" b="74015"/>
+                    <a:srcRect l="18836" t="12955" r="19829" b="74024"/>
                     <a:stretch>
                       <a:fillRect/>
                     </a:stretch>
@@ -78,7 +78,15 @@
           <w:sz w:val="40"/>
           <w:szCs w:val="56"/>
         </w:rPr>
-        <w:t xml:space="preserve">Establishment of the Machine-to-Everything (M2X) </w:t>
+        <w:t>E</w:t>
+      </w:r>
+      <w:r>
+        <w:rPr>
+          <w:rFonts w:ascii="DejaVu Serif" w:hAnsi="DejaVu Serif"/>
+          <w:sz w:val="40"/>
+          <w:szCs w:val="56"/>
+        </w:rPr>
+        <w:t xml:space="preserve">stablishment of the Machine-to-Everything (M2X) </w:t>
       </w:r>
       <w:r>
         <w:rPr>
@@ -99,7 +107,6 @@
         <w:tblW w:w="9975" w:type="dxa"/>
         <w:jc w:val="left"/>
         <w:tblInd w:w="-5" w:type="dxa"/>
-        <w:tblLayout w:type="fixed"/>
         <w:tblCellMar>
           <w:top w:w="55" w:type="dxa"/>
           <w:left w:w="55" w:type="dxa"/>
@@ -108,14 +115,14 @@
         </w:tblCellMar>
       </w:tblPr>
       <w:tblGrid>
-        <w:gridCol w:w="1703"/>
-        <w:gridCol w:w="8271"/>
+        <w:gridCol w:w="1702"/>
+        <w:gridCol w:w="8272"/>
       </w:tblGrid>
       <w:tr>
         <w:trPr/>
         <w:tc>
           <w:tcPr>
-            <w:tcW w:w="1703" w:type="dxa"/>
+            <w:tcW w:w="1702" w:type="dxa"/>
             <w:tcBorders>
               <w:top w:val="single" w:sz="4" w:space="0" w:color="000000"/>
               <w:left w:val="single" w:sz="4" w:space="0" w:color="000000"/>
@@ -146,7 +153,7 @@
         </w:tc>
         <w:tc>
           <w:tcPr>
-            <w:tcW w:w="8271" w:type="dxa"/>
+            <w:tcW w:w="8272" w:type="dxa"/>
             <w:tcBorders>
               <w:top w:val="single" w:sz="4" w:space="0" w:color="000000"/>
               <w:left w:val="single" w:sz="4" w:space="0" w:color="000000"/>
@@ -181,7 +188,7 @@
         <w:trPr/>
         <w:tc>
           <w:tcPr>
-            <w:tcW w:w="1703" w:type="dxa"/>
+            <w:tcW w:w="1702" w:type="dxa"/>
             <w:tcBorders>
               <w:left w:val="single" w:sz="4" w:space="0" w:color="000000"/>
               <w:bottom w:val="single" w:sz="4" w:space="0" w:color="000000"/>
@@ -211,7 +218,7 @@
         </w:tc>
         <w:tc>
           <w:tcPr>
-            <w:tcW w:w="8271" w:type="dxa"/>
+            <w:tcW w:w="8272" w:type="dxa"/>
             <w:tcBorders>
               <w:left w:val="single" w:sz="4" w:space="0" w:color="000000"/>
               <w:bottom w:val="single" w:sz="4" w:space="0" w:color="000000"/>
@@ -302,7 +309,7 @@
         <w:rPr>
           <w:rFonts w:ascii="DejaVu Serif" w:hAnsi="DejaVu Serif"/>
         </w:rPr>
-        <w:instrText xml:space="preserve"> REF __RefNumPara__478_2406866296 \w \h </w:instrText>
+        <w:instrText> REF __RefNumPara__478_2406866296 \w \h </w:instrText>
       </w:r>
       <w:r>
         <w:rPr>
@@ -338,7 +345,7 @@
         <w:rPr>
           <w:rFonts w:ascii="DejaVu Serif" w:hAnsi="DejaVu Serif"/>
         </w:rPr>
-        <w:instrText xml:space="preserve"> REF __RefNumPara__484_2406866296 \w \h </w:instrText>
+        <w:instrText> REF __RefNumPara__484_2406866296 \w \h </w:instrText>
       </w:r>
       <w:r>
         <w:rPr>
@@ -374,7 +381,7 @@
         <w:rPr>
           <w:rFonts w:ascii="DejaVu Serif" w:hAnsi="DejaVu Serif"/>
         </w:rPr>
-        <w:instrText xml:space="preserve"> REF __RefNumPara__488_2406866296 \w \h </w:instrText>
+        <w:instrText> REF __RefNumPara__488_2406866296 \w \h </w:instrText>
       </w:r>
       <w:r>
         <w:rPr>
@@ -588,7 +595,19 @@
         <w:rPr>
           <w:rFonts w:ascii="DejaVu Serif" w:hAnsi="DejaVu Serif"/>
         </w:rPr>
-        <w:t xml:space="preserve">Understand the lifecycle models expresses in CPN for the M2C economy and choose a focus subset model. </w:t>
+        <w:t>Understand the lifecycle models expresses in CPN for the M2</w:t>
+      </w:r>
+      <w:r>
+        <w:rPr>
+          <w:rFonts w:ascii="DejaVu Serif" w:hAnsi="DejaVu Serif"/>
+        </w:rPr>
+        <w:t>X</w:t>
+      </w:r>
+      <w:r>
+        <w:rPr>
+          <w:rFonts w:ascii="DejaVu Serif" w:hAnsi="DejaVu Serif"/>
+        </w:rPr>
+        <w:t xml:space="preserve"> economy and choose a focus subset model. </w:t>
       </w:r>
     </w:p>
     <w:p>
@@ -849,7 +868,7 @@
       <w:footerReference w:type="default" r:id="rId8"/>
       <w:type w:val="nextPage"/>
       <w:pgSz w:w="12240" w:h="15840"/>
-      <w:pgMar w:left="1134" w:right="1134" w:gutter="0" w:header="0" w:top="1134" w:footer="1134" w:bottom="1697"/>
+      <w:pgMar w:left="1134" w:right="1134" w:header="0" w:top="1134" w:footer="1134" w:bottom="1697" w:gutter="0"/>
       <w:pgNumType w:fmt="decimal"/>
       <w:formProt w:val="false"/>
       <w:textDirection w:val="lrTb"/>
@@ -860,7 +879,7 @@
 </file>
 
 <file path=word/footer1.xml><?xml version="1.0" encoding="utf-8"?>
-<w:ftr xmlns:o="urn:schemas-microsoft-com:office:office" xmlns:r="http://schemas.openxmlformats.org/officeDocument/2006/relationships" xmlns:v="urn:schemas-microsoft-com:vml" xmlns:w="http://schemas.openxmlformats.org/wordprocessingml/2006/main" xmlns:w10="urn:schemas-microsoft-com:office:word" xmlns:wp="http://schemas.openxmlformats.org/drawingml/2006/wordprocessingDrawing" xmlns:wps="http://schemas.microsoft.com/office/word/2010/wordprocessingShape" xmlns:wpg="http://schemas.microsoft.com/office/word/2010/wordprocessingGroup" xmlns:mc="http://schemas.openxmlformats.org/markup-compatibility/2006" xmlns:wp14="http://schemas.microsoft.com/office/word/2010/wordprocessingDrawing" xmlns:w14="http://schemas.microsoft.com/office/word/2010/wordml" xmlns:w15="http://schemas.microsoft.com/office/word/2012/wordml" mc:Ignorable="w14 wp14 w15">
+<w:ftr xmlns:o="urn:schemas-microsoft-com:office:office" xmlns:r="http://schemas.openxmlformats.org/officeDocument/2006/relationships" xmlns:v="urn:schemas-microsoft-com:vml" xmlns:w="http://schemas.openxmlformats.org/wordprocessingml/2006/main" xmlns:w10="urn:schemas-microsoft-com:office:word" xmlns:wp="http://schemas.openxmlformats.org/drawingml/2006/wordprocessingDrawing" xmlns:wps="http://schemas.microsoft.com/office/word/2010/wordprocessingShape" xmlns:wpg="http://schemas.microsoft.com/office/word/2010/wordprocessingGroup" xmlns:mc="http://schemas.openxmlformats.org/markup-compatibility/2006" xmlns:wp14="http://schemas.microsoft.com/office/word/2010/wordprocessingDrawing" xmlns:w14="http://schemas.microsoft.com/office/word/2010/wordml" mc:Ignorable="w14 wp14">
   <w:p>
     <w:pPr>
       <w:pStyle w:val="Footer"/>
@@ -882,7 +901,7 @@
 </file>
 
 <file path=word/numbering.xml><?xml version="1.0" encoding="utf-8"?>
-<w:numbering xmlns:w="http://schemas.openxmlformats.org/wordprocessingml/2006/main" xmlns:o="urn:schemas-microsoft-com:office:office" xmlns:r="http://schemas.openxmlformats.org/officeDocument/2006/relationships" xmlns:v="urn:schemas-microsoft-com:vml" xmlns:mc="http://schemas.openxmlformats.org/markup-compatibility/2006" xmlns:w14="http://schemas.microsoft.com/office/word/2010/wordml" mc:Ignorable="w14">
+<w:numbering xmlns:w="http://schemas.openxmlformats.org/wordprocessingml/2006/main" xmlns:o="urn:schemas-microsoft-com:office:office" xmlns:r="http://schemas.openxmlformats.org/officeDocument/2006/relationships" xmlns:v="urn:schemas-microsoft-com:vml">
   <w:abstractNum w:abstractNumId="1">
     <w:lvl w:ilvl="0">
       <w:start w:val="1"/>
@@ -896,7 +915,6 @@
         </w:tabs>
         <w:ind w:left="0" w:hanging="0"/>
       </w:pPr>
-      <w:rPr/>
     </w:lvl>
     <w:lvl w:ilvl="1">
       <w:start w:val="1"/>
@@ -910,7 +928,6 @@
         </w:tabs>
         <w:ind w:left="0" w:hanging="0"/>
       </w:pPr>
-      <w:rPr/>
     </w:lvl>
     <w:lvl w:ilvl="2">
       <w:start w:val="1"/>
@@ -924,7 +941,6 @@
         </w:tabs>
         <w:ind w:left="0" w:hanging="0"/>
       </w:pPr>
-      <w:rPr/>
     </w:lvl>
     <w:lvl w:ilvl="3">
       <w:start w:val="1"/>
@@ -938,7 +954,6 @@
         </w:tabs>
         <w:ind w:left="0" w:hanging="0"/>
       </w:pPr>
-      <w:rPr/>
     </w:lvl>
     <w:lvl w:ilvl="4">
       <w:start w:val="1"/>
@@ -952,7 +967,6 @@
         </w:tabs>
         <w:ind w:left="0" w:hanging="0"/>
       </w:pPr>
-      <w:rPr/>
     </w:lvl>
     <w:lvl w:ilvl="5">
       <w:start w:val="1"/>
@@ -966,7 +980,6 @@
         </w:tabs>
         <w:ind w:left="0" w:hanging="0"/>
       </w:pPr>
-      <w:rPr/>
     </w:lvl>
     <w:lvl w:ilvl="6">
       <w:start w:val="1"/>
@@ -980,7 +993,6 @@
         </w:tabs>
         <w:ind w:left="0" w:hanging="0"/>
       </w:pPr>
-      <w:rPr/>
     </w:lvl>
     <w:lvl w:ilvl="7">
       <w:start w:val="1"/>
@@ -994,7 +1006,6 @@
         </w:tabs>
         <w:ind w:left="0" w:hanging="0"/>
       </w:pPr>
-      <w:rPr/>
     </w:lvl>
     <w:lvl w:ilvl="8">
       <w:start w:val="1"/>
@@ -1008,7 +1019,6 @@
         </w:tabs>
         <w:ind w:left="0" w:hanging="0"/>
       </w:pPr>
-      <w:rPr/>
     </w:lvl>
   </w:abstractNum>
   <w:abstractNum w:abstractNumId="2">
@@ -1024,7 +1034,6 @@
         </w:tabs>
         <w:ind w:left="0" w:hanging="0"/>
       </w:pPr>
-      <w:rPr/>
     </w:lvl>
     <w:lvl w:ilvl="1">
       <w:start w:val="1"/>
@@ -1038,7 +1047,6 @@
         </w:tabs>
         <w:ind w:left="0" w:hanging="0"/>
       </w:pPr>
-      <w:rPr/>
     </w:lvl>
     <w:lvl w:ilvl="2">
       <w:start w:val="1"/>
@@ -1052,7 +1060,6 @@
         </w:tabs>
         <w:ind w:left="0" w:hanging="0"/>
       </w:pPr>
-      <w:rPr/>
     </w:lvl>
     <w:lvl w:ilvl="3">
       <w:start w:val="1"/>
@@ -1066,7 +1073,6 @@
         </w:tabs>
         <w:ind w:left="0" w:hanging="0"/>
       </w:pPr>
-      <w:rPr/>
     </w:lvl>
     <w:lvl w:ilvl="4">
       <w:start w:val="1"/>
@@ -1080,7 +1086,6 @@
         </w:tabs>
         <w:ind w:left="0" w:hanging="0"/>
       </w:pPr>
-      <w:rPr/>
     </w:lvl>
     <w:lvl w:ilvl="5">
       <w:start w:val="1"/>
@@ -1094,7 +1099,6 @@
         </w:tabs>
         <w:ind w:left="0" w:hanging="0"/>
       </w:pPr>
-      <w:rPr/>
     </w:lvl>
     <w:lvl w:ilvl="6">
       <w:start w:val="1"/>
@@ -1108,7 +1112,6 @@
         </w:tabs>
         <w:ind w:left="0" w:hanging="0"/>
       </w:pPr>
-      <w:rPr/>
     </w:lvl>
     <w:lvl w:ilvl="7">
       <w:start w:val="1"/>
@@ -1122,7 +1125,6 @@
         </w:tabs>
         <w:ind w:left="0" w:hanging="0"/>
       </w:pPr>
-      <w:rPr/>
     </w:lvl>
     <w:lvl w:ilvl="8">
       <w:start w:val="1"/>
@@ -1136,7 +1138,6 @@
         </w:tabs>
         <w:ind w:left="0" w:hanging="0"/>
       </w:pPr>
-      <w:rPr/>
     </w:lvl>
   </w:abstractNum>
   <w:abstractNum w:abstractNumId="3">
@@ -1151,7 +1152,6 @@
         </w:tabs>
         <w:ind w:left="0" w:hanging="0"/>
       </w:pPr>
-      <w:rPr/>
     </w:lvl>
     <w:lvl w:ilvl="1">
       <w:start w:val="1"/>
@@ -1164,7 +1164,6 @@
         </w:tabs>
         <w:ind w:left="0" w:hanging="0"/>
       </w:pPr>
-      <w:rPr/>
     </w:lvl>
     <w:lvl w:ilvl="2">
       <w:start w:val="1"/>
@@ -1177,7 +1176,6 @@
         </w:tabs>
         <w:ind w:left="0" w:hanging="0"/>
       </w:pPr>
-      <w:rPr/>
     </w:lvl>
     <w:lvl w:ilvl="3">
       <w:start w:val="1"/>
@@ -1190,7 +1188,6 @@
         </w:tabs>
         <w:ind w:left="0" w:hanging="0"/>
       </w:pPr>
-      <w:rPr/>
     </w:lvl>
     <w:lvl w:ilvl="4">
       <w:start w:val="1"/>
@@ -1203,7 +1200,6 @@
         </w:tabs>
         <w:ind w:left="0" w:hanging="0"/>
       </w:pPr>
-      <w:rPr/>
     </w:lvl>
     <w:lvl w:ilvl="5">
       <w:start w:val="1"/>
@@ -1216,7 +1212,6 @@
         </w:tabs>
         <w:ind w:left="0" w:hanging="0"/>
       </w:pPr>
-      <w:rPr/>
     </w:lvl>
     <w:lvl w:ilvl="6">
       <w:start w:val="1"/>
@@ -1229,7 +1224,6 @@
         </w:tabs>
         <w:ind w:left="0" w:hanging="0"/>
       </w:pPr>
-      <w:rPr/>
     </w:lvl>
     <w:lvl w:ilvl="7">
       <w:start w:val="1"/>
@@ -1242,7 +1236,6 @@
         </w:tabs>
         <w:ind w:left="0" w:hanging="0"/>
       </w:pPr>
-      <w:rPr/>
     </w:lvl>
     <w:lvl w:ilvl="8">
       <w:start w:val="1"/>
@@ -1255,7 +1248,6 @@
         </w:tabs>
         <w:ind w:left="0" w:hanging="0"/>
       </w:pPr>
-      <w:rPr/>
     </w:lvl>
   </w:abstractNum>
   <w:abstractNum w:abstractNumId="4">
@@ -1270,7 +1262,6 @@
         </w:tabs>
         <w:ind w:left="720" w:hanging="360"/>
       </w:pPr>
-      <w:rPr/>
     </w:lvl>
     <w:lvl w:ilvl="1">
       <w:start w:val="1"/>
@@ -1283,7 +1274,6 @@
         </w:tabs>
         <w:ind w:left="1080" w:hanging="360"/>
       </w:pPr>
-      <w:rPr/>
     </w:lvl>
     <w:lvl w:ilvl="2">
       <w:start w:val="1"/>
@@ -1296,7 +1286,6 @@
         </w:tabs>
         <w:ind w:left="1440" w:hanging="360"/>
       </w:pPr>
-      <w:rPr/>
     </w:lvl>
     <w:lvl w:ilvl="3">
       <w:start w:val="1"/>
@@ -1309,7 +1298,6 @@
         </w:tabs>
         <w:ind w:left="1800" w:hanging="360"/>
       </w:pPr>
-      <w:rPr/>
     </w:lvl>
     <w:lvl w:ilvl="4">
       <w:start w:val="1"/>
@@ -1322,7 +1310,6 @@
         </w:tabs>
         <w:ind w:left="2160" w:hanging="360"/>
       </w:pPr>
-      <w:rPr/>
     </w:lvl>
     <w:lvl w:ilvl="5">
       <w:start w:val="1"/>
@@ -1335,7 +1322,6 @@
         </w:tabs>
         <w:ind w:left="2520" w:hanging="360"/>
       </w:pPr>
-      <w:rPr/>
     </w:lvl>
     <w:lvl w:ilvl="6">
       <w:start w:val="1"/>
@@ -1348,7 +1334,6 @@
         </w:tabs>
         <w:ind w:left="2880" w:hanging="360"/>
       </w:pPr>
-      <w:rPr/>
     </w:lvl>
     <w:lvl w:ilvl="7">
       <w:start w:val="1"/>
@@ -1361,7 +1346,6 @@
         </w:tabs>
         <w:ind w:left="3240" w:hanging="360"/>
       </w:pPr>
-      <w:rPr/>
     </w:lvl>
     <w:lvl w:ilvl="8">
       <w:start w:val="1"/>
@@ -1374,7 +1358,6 @@
         </w:tabs>
         <w:ind w:left="3600" w:hanging="360"/>
       </w:pPr>
-      <w:rPr/>
     </w:lvl>
   </w:abstractNum>
   <w:abstractNum w:abstractNumId="5">
@@ -1389,7 +1372,6 @@
         </w:tabs>
         <w:ind w:left="720" w:hanging="360"/>
       </w:pPr>
-      <w:rPr/>
     </w:lvl>
     <w:lvl w:ilvl="1">
       <w:start w:val="1"/>
@@ -1402,7 +1384,6 @@
         </w:tabs>
         <w:ind w:left="1080" w:hanging="360"/>
       </w:pPr>
-      <w:rPr/>
     </w:lvl>
     <w:lvl w:ilvl="2">
       <w:start w:val="1"/>
@@ -1415,7 +1396,6 @@
         </w:tabs>
         <w:ind w:left="1440" w:hanging="360"/>
       </w:pPr>
-      <w:rPr/>
     </w:lvl>
     <w:lvl w:ilvl="3">
       <w:start w:val="1"/>
@@ -1428,7 +1408,6 @@
         </w:tabs>
         <w:ind w:left="1800" w:hanging="360"/>
       </w:pPr>
-      <w:rPr/>
     </w:lvl>
     <w:lvl w:ilvl="4">
       <w:start w:val="1"/>
@@ -1441,7 +1420,6 @@
         </w:tabs>
         <w:ind w:left="2160" w:hanging="360"/>
       </w:pPr>
-      <w:rPr/>
     </w:lvl>
     <w:lvl w:ilvl="5">
       <w:start w:val="1"/>
@@ -1454,7 +1432,6 @@
         </w:tabs>
         <w:ind w:left="2520" w:hanging="360"/>
       </w:pPr>
-      <w:rPr/>
     </w:lvl>
     <w:lvl w:ilvl="6">
       <w:start w:val="1"/>
@@ -1467,7 +1444,6 @@
         </w:tabs>
         <w:ind w:left="2880" w:hanging="360"/>
       </w:pPr>
-      <w:rPr/>
     </w:lvl>
     <w:lvl w:ilvl="7">
       <w:start w:val="1"/>
@@ -1480,7 +1456,6 @@
         </w:tabs>
         <w:ind w:left="3240" w:hanging="360"/>
       </w:pPr>
-      <w:rPr/>
     </w:lvl>
     <w:lvl w:ilvl="8">
       <w:start w:val="1"/>
@@ -1493,7 +1468,6 @@
         </w:tabs>
         <w:ind w:left="3600" w:hanging="360"/>
       </w:pPr>
-      <w:rPr/>
     </w:lvl>
   </w:abstractNum>
   <w:abstractNum w:abstractNumId="6">
@@ -1508,7 +1482,6 @@
         </w:tabs>
         <w:ind w:left="720" w:hanging="360"/>
       </w:pPr>
-      <w:rPr/>
     </w:lvl>
     <w:lvl w:ilvl="1">
       <w:start w:val="1"/>
@@ -1521,7 +1494,6 @@
         </w:tabs>
         <w:ind w:left="1080" w:hanging="360"/>
       </w:pPr>
-      <w:rPr/>
     </w:lvl>
     <w:lvl w:ilvl="2">
       <w:start w:val="1"/>
@@ -1534,7 +1506,6 @@
         </w:tabs>
         <w:ind w:left="1440" w:hanging="360"/>
       </w:pPr>
-      <w:rPr/>
     </w:lvl>
     <w:lvl w:ilvl="3">
       <w:start w:val="1"/>
@@ -1547,7 +1518,6 @@
         </w:tabs>
         <w:ind w:left="1800" w:hanging="360"/>
       </w:pPr>
-      <w:rPr/>
     </w:lvl>
     <w:lvl w:ilvl="4">
       <w:start w:val="1"/>
@@ -1560,7 +1530,6 @@
         </w:tabs>
         <w:ind w:left="2160" w:hanging="360"/>
       </w:pPr>
-      <w:rPr/>
     </w:lvl>
     <w:lvl w:ilvl="5">
       <w:start w:val="1"/>
@@ -1573,7 +1542,6 @@
         </w:tabs>
         <w:ind w:left="2520" w:hanging="360"/>
       </w:pPr>
-      <w:rPr/>
     </w:lvl>
     <w:lvl w:ilvl="6">
       <w:start w:val="1"/>
@@ -1586,7 +1554,6 @@
         </w:tabs>
         <w:ind w:left="2880" w:hanging="360"/>
       </w:pPr>
-      <w:rPr/>
     </w:lvl>
     <w:lvl w:ilvl="7">
       <w:start w:val="1"/>
@@ -1599,7 +1566,6 @@
         </w:tabs>
         <w:ind w:left="3240" w:hanging="360"/>
       </w:pPr>
-      <w:rPr/>
     </w:lvl>
     <w:lvl w:ilvl="8">
       <w:start w:val="1"/>
@@ -1612,7 +1578,6 @@
         </w:tabs>
         <w:ind w:left="3600" w:hanging="360"/>
       </w:pPr>
-      <w:rPr/>
     </w:lvl>
   </w:abstractNum>
   <w:abstractNum w:abstractNumId="7">
@@ -1765,6 +1730,7 @@
       <w:rPr>
         <w:rFonts w:ascii="DejaVu Serif" w:hAnsi="DejaVu Serif" w:eastAsia="Droid Sans Fallback" w:cs="Droid Sans Devanagari"/>
         <w:kern w:val="2"/>
+        <w:sz w:val="20"/>
         <w:szCs w:val="24"/>
         <w:lang w:val="en-US" w:eastAsia="zh-CN" w:bidi="hi-IN"/>
       </w:rPr>
@@ -1978,7 +1944,7 @@
       <w:szCs w:val="32"/>
     </w:rPr>
   </w:style>
-  <w:style w:type="paragraph" w:styleId="ContentsHeading">
+  <w:style w:type="paragraph" w:styleId="TOCHeading">
     <w:name w:val="TOC Heading"/>
     <w:basedOn w:val="IndexHeading"/>
     <w:qFormat/>

</xml_diff>